<commit_message>
added results of Netherlands baseline case
</commit_message>
<xml_diff>
--- a/docs/assignments/baseline/Baseline.docx
+++ b/docs/assignments/baseline/Baseline.docx
@@ -27,15 +27,30 @@
         <w:rPr>
           <w:lang w:val="en-GB"/>
         </w:rPr>
-        <w:t>De Sociale Wetenschappers</w:t>
-      </w:r>
-    </w:p>
-    <w:p>
-      <w:pPr>
+        <w:t xml:space="preserve">De Sociale </w:t>
+      </w:r>
+      <w:proofErr w:type="spellStart"/>
+      <w:r>
         <w:rPr>
           <w:lang w:val="en-GB"/>
         </w:rPr>
-      </w:pPr>
+        <w:t>Wetenschappers</w:t>
+      </w:r>
+      <w:proofErr w:type="spellEnd"/>
+    </w:p>
+    <w:p>
+      <w:pPr>
+        <w:rPr>
+          <w:lang w:val="en-GB"/>
+        </w:rPr>
+      </w:pPr>
+      <w:r>
+        <w:rPr>
+          <w:u w:val="single"/>
+          <w:lang w:val="en-GB"/>
+        </w:rPr>
+        <w:t>Intro</w:t>
+      </w:r>
     </w:p>
     <w:p>
       <w:r>
@@ -61,7 +76,25 @@
         <w:t>Algoritme 1</w:t>
       </w:r>
       <w:r>
-        <w:t>: Heeft altijd maximaal 1 route. Deze mag oneindig lang zijn. Stopt pas als alle connecties gereden zijn.</w:t>
+        <w:t xml:space="preserve">: </w:t>
+      </w:r>
+      <w:r>
+        <w:t>A</w:t>
+      </w:r>
+      <w:r>
+        <w:t>ltijd</w:t>
+      </w:r>
+      <w:r>
+        <w:t xml:space="preserve"> </w:t>
+      </w:r>
+      <w:r>
+        <w:t xml:space="preserve">1 route. </w:t>
+      </w:r>
+      <w:r>
+        <w:t xml:space="preserve">Mag </w:t>
+      </w:r>
+      <w:r>
+        <w:t>oneindig lang. Stopt als alle connecties gereden zijn.</w:t>
       </w:r>
       <w:r>
         <w:br/>
@@ -83,7 +116,32 @@
         <w:t xml:space="preserve">Algoritme 2: </w:t>
       </w:r>
       <w:r>
-        <w:t>Mag oneindig veel routes hebben. Deze mogen niet de time-frame overschrijden (dus maximaal 2 of 3 uur). Stopt als alle connecties gereden zijn.</w:t>
+        <w:t>(kan)</w:t>
+      </w:r>
+      <w:r>
+        <w:rPr>
+          <w:b/>
+          <w:bCs/>
+        </w:rPr>
+        <w:t xml:space="preserve"> </w:t>
+      </w:r>
+      <w:r>
+        <w:t>O</w:t>
+      </w:r>
+      <w:r>
+        <w:t xml:space="preserve">neindig veel routes. </w:t>
+      </w:r>
+      <w:r>
+        <w:t>M</w:t>
+      </w:r>
+      <w:r>
+        <w:t xml:space="preserve">ogen time-frame </w:t>
+      </w:r>
+      <w:r>
+        <w:t xml:space="preserve">niet </w:t>
+      </w:r>
+      <w:r>
+        <w:t>overschrijden. Stopt als alle connecties gereden zijn.</w:t>
       </w:r>
       <w:r>
         <w:br/>
@@ -105,7 +163,19 @@
         <w:t>Algoritme 3:</w:t>
       </w:r>
       <w:r>
-        <w:t xml:space="preserve"> Heeft altijd 7 routes. Deze mogen time-frame niet overschrijden. Stopt als er 7 routes van maximale lengtes gemaakt zijn.</w:t>
+        <w:t xml:space="preserve"> </w:t>
+      </w:r>
+      <w:r>
+        <w:t>A</w:t>
+      </w:r>
+      <w:r>
+        <w:t xml:space="preserve">ltijd 7 routes. Deze mogen time-frame niet overschrijden. Stopt als 7 routes van maximale lengtes </w:t>
+      </w:r>
+      <w:r>
+        <w:t>bestaan</w:t>
+      </w:r>
+      <w:r>
+        <w:t>.</w:t>
       </w:r>
       <w:r>
         <w:br/>
@@ -201,10 +271,254 @@
         </w:numPr>
       </w:pPr>
       <w:r>
-        <w:t xml:space="preserve">Score boxplots </w:t>
-      </w:r>
-      <w:r>
+        <w:t xml:space="preserve">Score </w:t>
+      </w:r>
+      <w:proofErr w:type="spellStart"/>
+      <w:r>
+        <w:t>boxplots</w:t>
+      </w:r>
+      <w:proofErr w:type="spellEnd"/>
+      <w:r>
+        <w:t xml:space="preserve"> </w:t>
+      </w:r>
+    </w:p>
+    <w:p>
+      <w:pPr>
+        <w:pStyle w:val="ListParagraph"/>
+        <w:numPr>
+          <w:ilvl w:val="0"/>
+          <w:numId w:val="1"/>
+        </w:numPr>
+        <w:rPr>
+          <w:lang w:val="en-GB"/>
+        </w:rPr>
+      </w:pPr>
+      <w:r>
+        <w:rPr>
+          <w:lang w:val="en-GB"/>
+        </w:rPr>
+        <w:t xml:space="preserve">Top </w:t>
+      </w:r>
+      <w:r>
+        <w:rPr>
+          <w:lang w:val="en-GB"/>
+        </w:rPr>
+        <w:t>X</w:t>
+      </w:r>
+      <w:r>
+        <w:rPr>
+          <w:lang w:val="en-GB"/>
+        </w:rPr>
+        <w:t xml:space="preserve"> (</w:t>
+      </w:r>
+      <w:r>
+        <w:rPr>
+          <w:lang w:val="en-GB"/>
+        </w:rPr>
+        <w:t>20</w:t>
+      </w:r>
+      <w:r>
+        <w:rPr>
+          <w:lang w:val="en-GB"/>
+        </w:rPr>
+        <w:t xml:space="preserve">?) maximum scores </w:t>
+      </w:r>
+      <w:r>
+        <w:rPr>
+          <w:lang w:val="en-GB"/>
+        </w:rPr>
         <w:br/>
+      </w:r>
+    </w:p>
+    <w:p>
+      <w:pPr>
+        <w:rPr>
+          <w:u w:val="single"/>
+        </w:rPr>
+      </w:pPr>
+      <w:r>
+        <w:rPr>
+          <w:u w:val="single"/>
+        </w:rPr>
+        <w:t>Hoe U</w:t>
+      </w:r>
+      <w:r>
+        <w:rPr>
+          <w:u w:val="single"/>
+        </w:rPr>
+        <w:t>niform</w:t>
+      </w:r>
+      <w:r>
+        <w:rPr>
+          <w:u w:val="single"/>
+        </w:rPr>
+        <w:t>?</w:t>
+      </w:r>
+    </w:p>
+    <w:p>
+      <w:r>
+        <w:t>Punten te benoemen:</w:t>
+      </w:r>
+    </w:p>
+    <w:p>
+      <w:pPr>
+        <w:pStyle w:val="ListParagraph"/>
+        <w:numPr>
+          <w:ilvl w:val="0"/>
+          <w:numId w:val="1"/>
+        </w:numPr>
+      </w:pPr>
+      <w:r>
+        <w:t xml:space="preserve">We hebben bias (doormiddel van wel/niet toegevoegde </w:t>
+      </w:r>
+      <w:proofErr w:type="spellStart"/>
+      <w:r>
+        <w:t>constraints</w:t>
+      </w:r>
+      <w:proofErr w:type="spellEnd"/>
+      <w:r>
+        <w:t>) dus niet compleet uniform.</w:t>
+      </w:r>
+      <w:r>
+        <w:br/>
+      </w:r>
+    </w:p>
+    <w:p>
+      <w:pPr>
+        <w:pStyle w:val="ListParagraph"/>
+        <w:numPr>
+          <w:ilvl w:val="0"/>
+          <w:numId w:val="1"/>
+        </w:numPr>
+      </w:pPr>
+      <w:r>
+        <w:t>Hebben 3 verschillende algoritmes, die elk net anders random zijn, om dit te compenseren. Dit zal iets compenseren, maar zeker niet compleet.</w:t>
+      </w:r>
+      <w:r>
+        <w:br/>
+      </w:r>
+    </w:p>
+    <w:p>
+      <w:pPr>
+        <w:pStyle w:val="ListParagraph"/>
+        <w:numPr>
+          <w:ilvl w:val="0"/>
+          <w:numId w:val="1"/>
+        </w:numPr>
+      </w:pPr>
+      <w:r>
+        <w:t>Daarnaast hebben we een (relatief) gelimiteerde hoeveelheid (</w:t>
+      </w:r>
+      <w:r>
+        <w:t>30.000</w:t>
+      </w:r>
+      <w:r>
+        <w:t xml:space="preserve">) </w:t>
+      </w:r>
+      <w:r>
+        <w:t>verschillende</w:t>
+      </w:r>
+      <w:r>
+        <w:t xml:space="preserve"> </w:t>
+      </w:r>
+      <w:proofErr w:type="spellStart"/>
+      <w:r>
+        <w:t>s</w:t>
+      </w:r>
+      <w:r>
+        <w:t>tates</w:t>
+      </w:r>
+      <w:proofErr w:type="spellEnd"/>
+      <w:r>
+        <w:t xml:space="preserve"> gerund. De </w:t>
+      </w:r>
+      <w:r>
+        <w:t>30.000</w:t>
+      </w:r>
+      <w:r>
+        <w:t xml:space="preserve"> </w:t>
+      </w:r>
+      <w:r>
+        <w:t>is</w:t>
+      </w:r>
+      <w:r>
+        <w:t xml:space="preserve"> </w:t>
+      </w:r>
+      <w:r>
+        <w:t>(</w:t>
+      </w:r>
+      <w:r>
+        <w:t xml:space="preserve">echt </w:t>
+      </w:r>
+      <w:r>
+        <w:t xml:space="preserve">enorm) </w:t>
+      </w:r>
+      <w:r>
+        <w:t xml:space="preserve">veel kleiner dan </w:t>
+      </w:r>
+      <w:r>
+        <w:t>onze berekende s</w:t>
+      </w:r>
+      <w:r>
+        <w:t>tate-</w:t>
+      </w:r>
+      <w:proofErr w:type="spellStart"/>
+      <w:r>
+        <w:t>space</w:t>
+      </w:r>
+      <w:proofErr w:type="spellEnd"/>
+      <w:r>
+        <w:t xml:space="preserve">. </w:t>
+      </w:r>
+      <w:r>
+        <w:br/>
+      </w:r>
+    </w:p>
+    <w:p>
+      <w:pPr>
+        <w:pStyle w:val="ListParagraph"/>
+        <w:numPr>
+          <w:ilvl w:val="0"/>
+          <w:numId w:val="1"/>
+        </w:numPr>
+      </w:pPr>
+      <w:r>
+        <w:rPr>
+          <w:b/>
+          <w:bCs/>
+        </w:rPr>
+        <w:t>Conclusie</w:t>
+      </w:r>
+      <w:r>
+        <w:t>:</w:t>
+      </w:r>
+      <w:r>
+        <w:t xml:space="preserve"> Het is niet compleet uniform, dit is denken wij niet realistisch en ook niet persé nodig. Echter is het </w:t>
+      </w:r>
+      <w:r>
+        <w:t xml:space="preserve">hopelijk wel een beetje </w:t>
+      </w:r>
+      <w:proofErr w:type="spellStart"/>
+      <w:r>
+        <w:t>representabel</w:t>
+      </w:r>
+      <w:proofErr w:type="spellEnd"/>
+      <w:r>
+        <w:t xml:space="preserve"> </w:t>
+      </w:r>
+      <w:r>
+        <w:t xml:space="preserve">door de </w:t>
+      </w:r>
+      <w:proofErr w:type="spellStart"/>
+      <w:r>
+        <w:t>measures</w:t>
+      </w:r>
+      <w:proofErr w:type="spellEnd"/>
+      <w:r>
+        <w:t xml:space="preserve"> die wij genomen hebben</w:t>
+      </w:r>
+      <w:r>
+        <w:t>.</w:t>
       </w:r>
     </w:p>
     <w:sectPr>

</xml_diff>